<commit_message>
created spec doc for online dsbursment
</commit_message>
<xml_diff>
--- a/GIB Loan IQ Deployement and Configuration Guide- ABC - Jar.docx
+++ b/GIB Loan IQ Deployement and Configuration Guide- ABC - Jar.docx
@@ -306,18 +306,18 @@
             </w:drawing>
           </w:r>
         </w:p>
-        <w:bookmarkStart w:id="1" w:name="_Toc31892730" w:displacedByCustomXml="next"/>
-        <w:bookmarkStart w:id="2" w:name="_Toc31722720" w:displacedByCustomXml="next"/>
-        <w:bookmarkStart w:id="3" w:name="_Toc434582707" w:displacedByCustomXml="next"/>
-        <w:bookmarkStart w:id="4" w:name="_Ref431194100" w:displacedByCustomXml="next"/>
-        <w:bookmarkStart w:id="5" w:name="_Toc384207713" w:displacedByCustomXml="next"/>
-        <w:bookmarkStart w:id="6" w:name="_Toc485645688" w:displacedByCustomXml="next"/>
-        <w:bookmarkStart w:id="7" w:name="_Toc485667378" w:displacedByCustomXml="next"/>
-        <w:bookmarkStart w:id="8" w:name="_Toc521656565" w:displacedByCustomXml="next"/>
-        <w:bookmarkStart w:id="9" w:name="_Toc384207718" w:displacedByCustomXml="next"/>
-        <w:bookmarkStart w:id="10" w:name="_Toc485667405" w:displacedByCustomXml="next"/>
-        <w:bookmarkStart w:id="11" w:name="_Toc434582743" w:displacedByCustomXml="next"/>
-        <w:bookmarkStart w:id="12" w:name="_Toc485645715" w:displacedByCustomXml="next"/>
+        <w:bookmarkStart w:id="1" w:name="_Toc31722720" w:displacedByCustomXml="next"/>
+        <w:bookmarkStart w:id="2" w:name="_Toc31892730" w:displacedByCustomXml="next"/>
+        <w:bookmarkStart w:id="3" w:name="_Toc485645715" w:displacedByCustomXml="next"/>
+        <w:bookmarkStart w:id="4" w:name="_Toc434582743" w:displacedByCustomXml="next"/>
+        <w:bookmarkStart w:id="5" w:name="_Toc485667405" w:displacedByCustomXml="next"/>
+        <w:bookmarkStart w:id="6" w:name="_Toc384207718" w:displacedByCustomXml="next"/>
+        <w:bookmarkStart w:id="7" w:name="_Toc521656565" w:displacedByCustomXml="next"/>
+        <w:bookmarkStart w:id="8" w:name="_Toc485667378" w:displacedByCustomXml="next"/>
+        <w:bookmarkStart w:id="9" w:name="_Toc485645688" w:displacedByCustomXml="next"/>
+        <w:bookmarkStart w:id="10" w:name="_Toc384207713" w:displacedByCustomXml="next"/>
+        <w:bookmarkStart w:id="11" w:name="_Ref431194100" w:displacedByCustomXml="next"/>
+        <w:bookmarkStart w:id="12" w:name="_Toc434582707" w:displacedByCustomXml="next"/>
         <w:sdt>
           <w:sdtPr>
             <w:rPr>
@@ -1554,7 +1554,27 @@
               <w:szCs w:val="24"/>
               <w:lang w:val="en-US"/>
             </w:rPr>
-            <w:t>Fusion Loan IQ is a comprehensive commercial lending system that provides both front and back office support. Integrated support is provided during all phases of the deal life cycle, including loan origination, servicing and distribution.</w:t>
+            <w:t xml:space="preserve">Fusion Loan IQ is a comprehensive commercial lending system that provides both front and </w:t>
+          </w:r>
+          <w:proofErr w:type="gramStart"/>
+          <w:r>
+            <w:rPr>
+              <w:rFonts w:ascii="Times New Roman" w:hAnsi="Times New Roman" w:cs="Times New Roman"/>
+              <w:sz w:val="24"/>
+              <w:szCs w:val="24"/>
+              <w:lang w:val="en-US"/>
+            </w:rPr>
+            <w:t>back office</w:t>
+          </w:r>
+          <w:proofErr w:type="gramEnd"/>
+          <w:r>
+            <w:rPr>
+              <w:rFonts w:ascii="Times New Roman" w:hAnsi="Times New Roman" w:cs="Times New Roman"/>
+              <w:sz w:val="24"/>
+              <w:szCs w:val="24"/>
+              <w:lang w:val="en-US"/>
+            </w:rPr>
+            <w:t xml:space="preserve"> support. Integrated support is provided during all phases of the deal life cycle, including loan origination, servicing and distribution.</w:t>
           </w:r>
         </w:p>
         <w:p>
@@ -1629,7 +1649,25 @@
               <w:szCs w:val="24"/>
               <w:lang w:val="en-US"/>
             </w:rPr>
-            <w:t>for Account Balance Check Jar</w:t>
+            <w:t xml:space="preserve">for Account Balance Check </w:t>
+          </w:r>
+          <w:r>
+            <w:rPr>
+              <w:rFonts w:ascii="Times New Roman" w:hAnsi="Times New Roman" w:cs="Times New Roman"/>
+              <w:sz w:val="24"/>
+              <w:szCs w:val="24"/>
+              <w:lang w:val="en-US"/>
+            </w:rPr>
+            <w:t xml:space="preserve">Validation </w:t>
+          </w:r>
+          <w:r>
+            <w:rPr>
+              <w:rFonts w:ascii="Times New Roman" w:hAnsi="Times New Roman" w:cs="Times New Roman"/>
+              <w:sz w:val="24"/>
+              <w:szCs w:val="24"/>
+              <w:lang w:val="en-US"/>
+            </w:rPr>
+            <w:t>Jar</w:t>
           </w:r>
         </w:p>
         <w:p>
@@ -1679,16 +1717,7 @@
               <w:szCs w:val="24"/>
               <w:lang w:val="en-US"/>
             </w:rPr>
-            <w:t>Account Balance Check</w:t>
-          </w:r>
-          <w:r>
-            <w:rPr>
-              <w:rFonts w:ascii="Times New Roman" w:hAnsi="Times New Roman" w:cs="Times New Roman"/>
-              <w:sz w:val="24"/>
-              <w:szCs w:val="24"/>
-              <w:lang w:val="en-US"/>
-            </w:rPr>
-            <w:t xml:space="preserve"> Jar</w:t>
+            <w:t>Account Balance Check Jar</w:t>
           </w:r>
         </w:p>
         <w:p>
@@ -1865,6 +1894,7 @@
             </w:rPr>
             <w:t xml:space="preserve">Right Click on the project select </w:t>
           </w:r>
+          <w:proofErr w:type="gramStart"/>
           <w:r>
             <w:rPr>
               <w:rFonts w:ascii="Times New Roman" w:hAnsi="Times New Roman" w:cs="Times New Roman"/>
@@ -1879,7 +1909,16 @@
               <w:sz w:val="22"/>
               <w:szCs w:val="20"/>
             </w:rPr>
-            <w:t xml:space="preserve"> ---&gt;</w:t>
+            <w:t xml:space="preserve"> ---</w:t>
+          </w:r>
+          <w:proofErr w:type="gramEnd"/>
+          <w:r>
+            <w:rPr>
+              <w:rFonts w:ascii="Times New Roman" w:hAnsi="Times New Roman" w:cs="Times New Roman"/>
+              <w:sz w:val="22"/>
+              <w:szCs w:val="20"/>
+            </w:rPr>
+            <w:t>&gt;</w:t>
           </w:r>
           <w:r>
             <w:rPr>
@@ -1938,7 +1977,25 @@
               <w:sz w:val="22"/>
               <w:szCs w:val="20"/>
             </w:rPr>
-            <w:t xml:space="preserve">Select the Project Folder , Class Path , .Project , </w:t>
+            <w:t xml:space="preserve">Select the Project </w:t>
+          </w:r>
+          <w:proofErr w:type="gramStart"/>
+          <w:r>
+            <w:rPr>
+              <w:rFonts w:ascii="Times New Roman" w:hAnsi="Times New Roman" w:cs="Times New Roman"/>
+              <w:sz w:val="22"/>
+              <w:szCs w:val="20"/>
+            </w:rPr>
+            <w:t>Folder ,</w:t>
+          </w:r>
+          <w:proofErr w:type="gramEnd"/>
+          <w:r>
+            <w:rPr>
+              <w:rFonts w:ascii="Times New Roman" w:hAnsi="Times New Roman" w:cs="Times New Roman"/>
+              <w:sz w:val="22"/>
+              <w:szCs w:val="20"/>
+            </w:rPr>
+            <w:t xml:space="preserve"> Class Path , .Project , </w:t>
           </w:r>
         </w:p>
         <w:p>
@@ -2252,106 +2309,12 @@
         </w:p>
         <w:p>
           <w:pPr>
-            <w:pStyle w:val="MisysSectionHeadingLv1"/>
-            <w:rPr>
-              <w:rFonts w:ascii="Times New Roman" w:hAnsi="Times New Roman" w:cs="Times New Roman"/>
-              <w:b w:val="0"/>
-              <w:bCs/>
-              <w:sz w:val="24"/>
-              <w:szCs w:val="24"/>
-            </w:rPr>
-          </w:pPr>
-          <w:bookmarkStart w:id="29" w:name="_Toc74811376"/>
-          <w:r>
-            <w:rPr>
-              <w:rFonts w:ascii="Times New Roman" w:hAnsi="Times New Roman" w:cs="Times New Roman"/>
-              <w:sz w:val="24"/>
-              <w:szCs w:val="24"/>
-            </w:rPr>
-            <w:br/>
-            <w:t xml:space="preserve">Note:    </w:t>
-          </w:r>
-          <w:proofErr w:type="spellStart"/>
-          <w:r>
-            <w:rPr>
-              <w:rFonts w:ascii="Times New Roman" w:hAnsi="Times New Roman" w:cs="Times New Roman"/>
-              <w:b w:val="0"/>
-              <w:bCs/>
-              <w:sz w:val="24"/>
-              <w:szCs w:val="24"/>
-            </w:rPr>
-            <w:t>Github</w:t>
-          </w:r>
-          <w:proofErr w:type="spellEnd"/>
-          <w:r>
-            <w:rPr>
-              <w:rFonts w:ascii="Times New Roman" w:hAnsi="Times New Roman" w:cs="Times New Roman"/>
-              <w:b w:val="0"/>
-              <w:bCs/>
-              <w:sz w:val="24"/>
-              <w:szCs w:val="24"/>
-            </w:rPr>
-            <w:t xml:space="preserve"> </w:t>
-          </w:r>
-          <w:proofErr w:type="spellStart"/>
-          <w:r>
-            <w:rPr>
-              <w:rFonts w:ascii="Times New Roman" w:hAnsi="Times New Roman" w:cs="Times New Roman"/>
-              <w:b w:val="0"/>
-              <w:bCs/>
-              <w:sz w:val="24"/>
-              <w:szCs w:val="24"/>
-            </w:rPr>
-            <w:t>Url</w:t>
-          </w:r>
-          <w:proofErr w:type="spellEnd"/>
-          <w:r>
-            <w:rPr>
-              <w:rFonts w:ascii="Times New Roman" w:hAnsi="Times New Roman" w:cs="Times New Roman"/>
-              <w:b w:val="0"/>
-              <w:bCs/>
-              <w:sz w:val="24"/>
-              <w:szCs w:val="24"/>
-            </w:rPr>
-            <w:t xml:space="preserve"> for the project,</w:t>
-          </w:r>
-        </w:p>
-        <w:p>
-          <w:pPr>
-            <w:pStyle w:val="MisysTextSubHeadLv2"/>
-            <w:rPr>
-              <w:rFonts w:ascii="Times New Roman" w:hAnsi="Times New Roman" w:cs="Times New Roman"/>
-              <w:sz w:val="24"/>
-              <w:szCs w:val="24"/>
-            </w:rPr>
-          </w:pPr>
-          <w:r>
-            <w:rPr>
-              <w:rFonts w:ascii="Times New Roman" w:hAnsi="Times New Roman" w:cs="Times New Roman"/>
-              <w:sz w:val="24"/>
-              <w:szCs w:val="24"/>
-            </w:rPr>
-            <w:sym w:font="Wingdings" w:char="F0E0"/>
-          </w:r>
-          <w:hyperlink r:id="rId17" w:history="1">
-            <w:r>
-              <w:rPr>
-                <w:rStyle w:val="Hyperlink"/>
-                <w:rFonts w:ascii="Times New Roman" w:eastAsiaTheme="minorEastAsia" w:hAnsi="Times New Roman" w:cs="Times New Roman"/>
-                <w:sz w:val="24"/>
-                <w:szCs w:val="24"/>
-              </w:rPr>
-              <w:t>https://github.com/PS-Global-Technologies/GibPrincipalPaymentvalidation</w:t>
-            </w:r>
-          </w:hyperlink>
-        </w:p>
-        <w:p>
-          <w:pPr>
             <w:pStyle w:val="MisysTextBody"/>
             <w:rPr>
               <w:lang w:val="en-GB"/>
             </w:rPr>
           </w:pPr>
+          <w:bookmarkStart w:id="29" w:name="_Toc74811376"/>
         </w:p>
         <w:p>
           <w:pPr>
@@ -2854,6 +2817,313 @@
               <w:sz w:val="24"/>
             </w:rPr>
             <w:t xml:space="preserve">Make the required changes to the values of those variables. </w:t>
+          </w:r>
+        </w:p>
+        <w:p>
+          <w:pPr>
+            <w:pStyle w:val="TableText1"/>
+            <w:tabs>
+              <w:tab w:val="right" w:pos="1889"/>
+            </w:tabs>
+            <w:spacing w:before="120" w:after="120"/>
+            <w:ind w:left="720"/>
+            <w:rPr>
+              <w:rFonts w:ascii="Times New Roman" w:hAnsi="Times New Roman"/>
+              <w:sz w:val="24"/>
+            </w:rPr>
+          </w:pPr>
+        </w:p>
+        <w:p>
+          <w:pPr>
+            <w:pStyle w:val="BodyText"/>
+            <w:rPr>
+              <w:b/>
+              <w:bCs/>
+            </w:rPr>
+          </w:pPr>
+          <w:r>
+            <w:rPr>
+              <w:b/>
+              <w:bCs/>
+            </w:rPr>
+            <w:t>Configurable Fields</w:t>
+          </w:r>
+        </w:p>
+        <w:p>
+          <w:pPr>
+            <w:pStyle w:val="Body"/>
+          </w:pPr>
+          <w:r>
+            <w:rPr>
+              <w:rFonts w:ascii="Consolas" w:eastAsia="SimSun" w:hAnsi="Consolas" w:cs="Consolas"/>
+              <w:color w:val="auto"/>
+              <w:sz w:val="24"/>
+              <w:szCs w:val="24"/>
+              <w:shd w:val="clear" w:color="auto" w:fill="E8F2FE"/>
+              <w:lang w:val="en-IN"/>
+            </w:rPr>
+            <w:t>[WSURL]</w:t>
+          </w:r>
+        </w:p>
+        <w:p>
+          <w:pPr>
+            <w:pStyle w:val="FinastraTextBody"/>
+            <w:numPr>
+              <w:ilvl w:val="0"/>
+              <w:numId w:val="49"/>
+            </w:numPr>
+          </w:pPr>
+          <w:proofErr w:type="spellStart"/>
+          <w:r>
+            <w:t>WsURL</w:t>
+          </w:r>
+          <w:proofErr w:type="spellEnd"/>
+          <w:r>
+            <w:t xml:space="preserve"> = </w:t>
+          </w:r>
+          <w:proofErr w:type="spellStart"/>
+          <w:r>
+            <w:t>Url</w:t>
+          </w:r>
+          <w:proofErr w:type="spellEnd"/>
+          <w:r>
+            <w:t xml:space="preserve"> to make webservice Call</w:t>
+          </w:r>
+        </w:p>
+        <w:p>
+          <w:pPr>
+            <w:pStyle w:val="BodyText"/>
+            <w:rPr>
+              <w:rFonts w:ascii="Consolas" w:eastAsia="SimSun" w:hAnsi="Consolas" w:cs="Consolas"/>
+              <w:color w:val="auto"/>
+              <w:sz w:val="24"/>
+              <w:szCs w:val="24"/>
+              <w:shd w:val="clear" w:color="auto" w:fill="E8F2FE"/>
+              <w:lang w:val="en-IN"/>
+            </w:rPr>
+          </w:pPr>
+          <w:r>
+            <w:rPr>
+              <w:rFonts w:ascii="Consolas" w:eastAsia="SimSun" w:hAnsi="Consolas" w:cs="Consolas"/>
+              <w:color w:val="auto"/>
+              <w:sz w:val="24"/>
+              <w:szCs w:val="24"/>
+              <w:shd w:val="clear" w:color="auto" w:fill="E8F2FE"/>
+              <w:lang w:val="en-IN"/>
+            </w:rPr>
+            <w:t>[ERRORMESSAGES]</w:t>
+          </w:r>
+        </w:p>
+        <w:p>
+          <w:pPr>
+            <w:pStyle w:val="ListParagraph"/>
+            <w:numPr>
+              <w:ilvl w:val="0"/>
+              <w:numId w:val="49"/>
+            </w:numPr>
+            <w:autoSpaceDE w:val="0"/>
+            <w:autoSpaceDN w:val="0"/>
+            <w:adjustRightInd w:val="0"/>
+            <w:spacing w:after="0"/>
+            <w:rPr>
+              <w:rFonts w:ascii="Consolas" w:eastAsia="SimSun" w:hAnsi="Consolas" w:cs="Consolas"/>
+              <w:color w:val="auto"/>
+              <w:sz w:val="24"/>
+              <w:szCs w:val="24"/>
+              <w:lang w:val="en-IN"/>
+            </w:rPr>
+          </w:pPr>
+          <w:proofErr w:type="spellStart"/>
+          <w:r>
+            <w:rPr>
+              <w:rFonts w:ascii="Consolas" w:eastAsia="SimSun" w:hAnsi="Consolas" w:cs="Consolas"/>
+              <w:color w:val="auto"/>
+              <w:sz w:val="24"/>
+              <w:szCs w:val="24"/>
+              <w:lang w:val="en-IN"/>
+            </w:rPr>
+            <w:t>connectionFailed</w:t>
+          </w:r>
+          <w:proofErr w:type="spellEnd"/>
+          <w:r>
+            <w:rPr>
+              <w:rFonts w:ascii="Consolas" w:eastAsia="SimSun" w:hAnsi="Consolas" w:cs="Consolas"/>
+              <w:color w:val="auto"/>
+              <w:sz w:val="24"/>
+              <w:szCs w:val="24"/>
+              <w:lang w:val="en-IN"/>
+            </w:rPr>
+            <w:t xml:space="preserve"> = Failed to reach Bank servers</w:t>
+          </w:r>
+        </w:p>
+        <w:p>
+          <w:pPr>
+            <w:pStyle w:val="ListParagraph"/>
+            <w:numPr>
+              <w:ilvl w:val="0"/>
+              <w:numId w:val="49"/>
+            </w:numPr>
+            <w:autoSpaceDE w:val="0"/>
+            <w:autoSpaceDN w:val="0"/>
+            <w:adjustRightInd w:val="0"/>
+            <w:spacing w:after="0"/>
+            <w:rPr>
+              <w:rFonts w:ascii="Consolas" w:eastAsia="SimSun" w:hAnsi="Consolas" w:cs="Consolas"/>
+              <w:color w:val="auto"/>
+              <w:sz w:val="24"/>
+              <w:szCs w:val="24"/>
+              <w:lang w:val="en-IN"/>
+            </w:rPr>
+          </w:pPr>
+          <w:proofErr w:type="spellStart"/>
+          <w:r>
+            <w:rPr>
+              <w:rFonts w:ascii="Consolas" w:eastAsia="SimSun" w:hAnsi="Consolas" w:cs="Consolas"/>
+              <w:color w:val="auto"/>
+              <w:sz w:val="24"/>
+              <w:szCs w:val="24"/>
+              <w:lang w:val="en-IN"/>
+            </w:rPr>
+            <w:t>NotEnoughBalance</w:t>
+          </w:r>
+          <w:proofErr w:type="spellEnd"/>
+          <w:r>
+            <w:rPr>
+              <w:rFonts w:ascii="Consolas" w:eastAsia="SimSun" w:hAnsi="Consolas" w:cs="Consolas"/>
+              <w:color w:val="auto"/>
+              <w:sz w:val="24"/>
+              <w:szCs w:val="24"/>
+              <w:lang w:val="en-IN"/>
+            </w:rPr>
+            <w:t xml:space="preserve"> = balance is not </w:t>
+          </w:r>
+          <w:proofErr w:type="gramStart"/>
+          <w:r>
+            <w:rPr>
+              <w:rFonts w:ascii="Consolas" w:eastAsia="SimSun" w:hAnsi="Consolas" w:cs="Consolas"/>
+              <w:color w:val="auto"/>
+              <w:sz w:val="24"/>
+              <w:szCs w:val="24"/>
+              <w:lang w:val="en-IN"/>
+            </w:rPr>
+            <w:t>available ,</w:t>
+          </w:r>
+          <w:proofErr w:type="gramEnd"/>
+          <w:r>
+            <w:rPr>
+              <w:rFonts w:ascii="Consolas" w:eastAsia="SimSun" w:hAnsi="Consolas" w:cs="Consolas"/>
+              <w:color w:val="auto"/>
+              <w:sz w:val="24"/>
+              <w:szCs w:val="24"/>
+              <w:lang w:val="en-IN"/>
+            </w:rPr>
+            <w:t xml:space="preserve"> stop the transaction</w:t>
+          </w:r>
+        </w:p>
+        <w:p>
+          <w:pPr>
+            <w:pStyle w:val="ListParagraph"/>
+            <w:numPr>
+              <w:ilvl w:val="0"/>
+              <w:numId w:val="49"/>
+            </w:numPr>
+            <w:autoSpaceDE w:val="0"/>
+            <w:autoSpaceDN w:val="0"/>
+            <w:adjustRightInd w:val="0"/>
+            <w:spacing w:after="0"/>
+            <w:rPr>
+              <w:rFonts w:ascii="Consolas" w:eastAsia="SimSun" w:hAnsi="Consolas" w:cs="Consolas"/>
+              <w:color w:val="auto"/>
+              <w:sz w:val="24"/>
+              <w:szCs w:val="24"/>
+              <w:lang w:val="en-IN"/>
+            </w:rPr>
+          </w:pPr>
+          <w:proofErr w:type="spellStart"/>
+          <w:r>
+            <w:rPr>
+              <w:rFonts w:ascii="Consolas" w:eastAsia="SimSun" w:hAnsi="Consolas" w:cs="Consolas"/>
+              <w:color w:val="auto"/>
+              <w:sz w:val="24"/>
+              <w:szCs w:val="24"/>
+              <w:lang w:val="en-IN"/>
+            </w:rPr>
+            <w:t>urlIsEmpty</w:t>
+          </w:r>
+          <w:proofErr w:type="spellEnd"/>
+          <w:r>
+            <w:rPr>
+              <w:rFonts w:ascii="Consolas" w:eastAsia="SimSun" w:hAnsi="Consolas" w:cs="Consolas"/>
+              <w:color w:val="auto"/>
+              <w:sz w:val="24"/>
+              <w:szCs w:val="24"/>
+              <w:lang w:val="en-IN"/>
+            </w:rPr>
+            <w:t xml:space="preserve">       = </w:t>
+          </w:r>
+          <w:proofErr w:type="spellStart"/>
+          <w:r>
+            <w:rPr>
+              <w:rFonts w:ascii="Consolas" w:eastAsia="SimSun" w:hAnsi="Consolas" w:cs="Consolas"/>
+              <w:color w:val="auto"/>
+              <w:sz w:val="24"/>
+              <w:szCs w:val="24"/>
+              <w:lang w:val="en-IN"/>
+            </w:rPr>
+            <w:t>WebService</w:t>
+          </w:r>
+          <w:proofErr w:type="spellEnd"/>
+          <w:r>
+            <w:rPr>
+              <w:rFonts w:ascii="Consolas" w:eastAsia="SimSun" w:hAnsi="Consolas" w:cs="Consolas"/>
+              <w:color w:val="auto"/>
+              <w:sz w:val="24"/>
+              <w:szCs w:val="24"/>
+              <w:lang w:val="en-IN"/>
+            </w:rPr>
+            <w:t xml:space="preserve"> URL is not provided</w:t>
+          </w:r>
+        </w:p>
+        <w:p>
+          <w:pPr>
+            <w:pStyle w:val="TableText1"/>
+            <w:tabs>
+              <w:tab w:val="right" w:pos="1889"/>
+            </w:tabs>
+            <w:spacing w:before="120" w:after="120"/>
+            <w:ind w:left="720"/>
+            <w:rPr>
+              <w:rFonts w:ascii="Times New Roman" w:hAnsi="Times New Roman"/>
+              <w:sz w:val="24"/>
+            </w:rPr>
+          </w:pPr>
+        </w:p>
+        <w:p>
+          <w:pPr>
+            <w:pStyle w:val="TableText1"/>
+            <w:tabs>
+              <w:tab w:val="right" w:pos="1889"/>
+            </w:tabs>
+            <w:spacing w:before="120" w:after="120"/>
+            <w:ind w:left="720"/>
+            <w:rPr>
+              <w:rFonts w:ascii="Times New Roman" w:hAnsi="Times New Roman"/>
+              <w:sz w:val="24"/>
+            </w:rPr>
+          </w:pPr>
+        </w:p>
+        <w:p>
+          <w:pPr>
+            <w:pStyle w:val="Body"/>
+          </w:pPr>
+          <w:r>
+            <w:br/>
+          </w:r>
+          <w:r>
+            <w:br/>
+          </w:r>
+          <w:r>
+            <w:br/>
           </w:r>
         </w:p>
         <w:p>
@@ -3362,7 +3632,7 @@
                         </pic:cNvPicPr>
                       </pic:nvPicPr>
                       <pic:blipFill>
-                        <a:blip r:embed="rId18"/>
+                        <a:blip r:embed="rId17"/>
                         <a:stretch>
                           <a:fillRect/>
                         </a:stretch>
@@ -3614,7 +3884,7 @@
                         </pic:cNvPicPr>
                       </pic:nvPicPr>
                       <pic:blipFill>
-                        <a:blip r:embed="rId19" cstate="print">
+                        <a:blip r:embed="rId18" cstate="print">
                           <a:extLst>
                             <a:ext uri="{28A0092B-C50C-407E-A947-70E740481C1C}">
                               <a14:useLocalDpi xmlns:a14="http://schemas.microsoft.com/office/drawing/2010/main" val="0"/>
@@ -3674,7 +3944,7 @@
                         </pic:cNvPicPr>
                       </pic:nvPicPr>
                       <pic:blipFill>
-                        <a:blip r:embed="rId20">
+                        <a:blip r:embed="rId19">
                           <a:extLst>
                             <a:ext uri="{28A0092B-C50C-407E-A947-70E740481C1C}">
                               <a14:useLocalDpi xmlns:a14="http://schemas.microsoft.com/office/drawing/2010/main" val="0"/>
@@ -3704,8 +3974,8 @@
       </w:sdtContent>
     </w:sdt>
     <w:sectPr>
-      <w:footerReference w:type="default" r:id="rId21"/>
-      <w:footerReference w:type="first" r:id="rId22"/>
+      <w:footerReference w:type="default" r:id="rId20"/>
+      <w:footerReference w:type="first" r:id="rId21"/>
       <w:pgSz w:w="11906" w:h="16838"/>
       <w:pgMar w:top="1134" w:right="1134" w:bottom="1134" w:left="1701" w:header="567" w:footer="567" w:gutter="0"/>
       <w:cols w:space="708"/>
@@ -3985,7 +4255,23 @@
         <w:color w:val="414141" w:themeColor="text2"/>
         <w:szCs w:val="16"/>
       </w:rPr>
-      <w:t xml:space="preserve"> Finastra  |  </w:t>
+      <w:t xml:space="preserve"> </w:t>
+    </w:r>
+    <w:proofErr w:type="gramStart"/>
+    <w:r>
+      <w:rPr>
+        <w:color w:val="414141" w:themeColor="text2"/>
+        <w:szCs w:val="16"/>
+      </w:rPr>
+      <w:t>Finastra  |</w:t>
+    </w:r>
+    <w:proofErr w:type="gramEnd"/>
+    <w:r>
+      <w:rPr>
+        <w:color w:val="414141" w:themeColor="text2"/>
+        <w:szCs w:val="16"/>
+      </w:rPr>
+      <w:t xml:space="preserve">  </w:t>
     </w:r>
     <w:r>
       <w:rPr>
@@ -4206,7 +4492,21 @@
       <w:rPr>
         <w:szCs w:val="16"/>
       </w:rPr>
-      <w:t xml:space="preserve"> Finastra  |  </w:t>
+      <w:t xml:space="preserve"> </w:t>
+    </w:r>
+    <w:proofErr w:type="gramStart"/>
+    <w:r>
+      <w:rPr>
+        <w:szCs w:val="16"/>
+      </w:rPr>
+      <w:t>Finastra  |</w:t>
+    </w:r>
+    <w:proofErr w:type="gramEnd"/>
+    <w:r>
+      <w:rPr>
+        <w:szCs w:val="16"/>
+      </w:rPr>
+      <w:t xml:space="preserve">  </w:t>
     </w:r>
     <w:r>
       <w:rPr>
@@ -5751,6 +6051,92 @@
     </w:lvl>
   </w:abstractNum>
   <w:abstractNum w:abstractNumId="14" w15:restartNumberingAfterBreak="0">
+    <w:nsid w:val="385D00B6"/>
+    <w:multiLevelType w:val="hybridMultilevel"/>
+    <w:tmpl w:val="A808D386"/>
+    <w:lvl w:ilvl="0" w:tplc="4009000F">
+      <w:start w:val="1"/>
+      <w:numFmt w:val="decimal"/>
+      <w:lvlText w:val="%1."/>
+      <w:lvlJc w:val="left"/>
+      <w:pPr>
+        <w:ind w:left="720" w:hanging="360"/>
+      </w:pPr>
+    </w:lvl>
+    <w:lvl w:ilvl="1" w:tplc="40090019" w:tentative="1">
+      <w:start w:val="1"/>
+      <w:numFmt w:val="lowerLetter"/>
+      <w:lvlText w:val="%2."/>
+      <w:lvlJc w:val="left"/>
+      <w:pPr>
+        <w:ind w:left="1440" w:hanging="360"/>
+      </w:pPr>
+    </w:lvl>
+    <w:lvl w:ilvl="2" w:tplc="4009001B" w:tentative="1">
+      <w:start w:val="1"/>
+      <w:numFmt w:val="lowerRoman"/>
+      <w:lvlText w:val="%3."/>
+      <w:lvlJc w:val="right"/>
+      <w:pPr>
+        <w:ind w:left="2160" w:hanging="180"/>
+      </w:pPr>
+    </w:lvl>
+    <w:lvl w:ilvl="3" w:tplc="4009000F" w:tentative="1">
+      <w:start w:val="1"/>
+      <w:numFmt w:val="decimal"/>
+      <w:lvlText w:val="%4."/>
+      <w:lvlJc w:val="left"/>
+      <w:pPr>
+        <w:ind w:left="2880" w:hanging="360"/>
+      </w:pPr>
+    </w:lvl>
+    <w:lvl w:ilvl="4" w:tplc="40090019" w:tentative="1">
+      <w:start w:val="1"/>
+      <w:numFmt w:val="lowerLetter"/>
+      <w:lvlText w:val="%5."/>
+      <w:lvlJc w:val="left"/>
+      <w:pPr>
+        <w:ind w:left="3600" w:hanging="360"/>
+      </w:pPr>
+    </w:lvl>
+    <w:lvl w:ilvl="5" w:tplc="4009001B" w:tentative="1">
+      <w:start w:val="1"/>
+      <w:numFmt w:val="lowerRoman"/>
+      <w:lvlText w:val="%6."/>
+      <w:lvlJc w:val="right"/>
+      <w:pPr>
+        <w:ind w:left="4320" w:hanging="180"/>
+      </w:pPr>
+    </w:lvl>
+    <w:lvl w:ilvl="6" w:tplc="4009000F" w:tentative="1">
+      <w:start w:val="1"/>
+      <w:numFmt w:val="decimal"/>
+      <w:lvlText w:val="%7."/>
+      <w:lvlJc w:val="left"/>
+      <w:pPr>
+        <w:ind w:left="5040" w:hanging="360"/>
+      </w:pPr>
+    </w:lvl>
+    <w:lvl w:ilvl="7" w:tplc="40090019" w:tentative="1">
+      <w:start w:val="1"/>
+      <w:numFmt w:val="lowerLetter"/>
+      <w:lvlText w:val="%8."/>
+      <w:lvlJc w:val="left"/>
+      <w:pPr>
+        <w:ind w:left="5760" w:hanging="360"/>
+      </w:pPr>
+    </w:lvl>
+    <w:lvl w:ilvl="8" w:tplc="4009001B" w:tentative="1">
+      <w:start w:val="1"/>
+      <w:numFmt w:val="lowerRoman"/>
+      <w:lvlText w:val="%9."/>
+      <w:lvlJc w:val="right"/>
+      <w:pPr>
+        <w:ind w:left="6480" w:hanging="180"/>
+      </w:pPr>
+    </w:lvl>
+  </w:abstractNum>
+  <w:abstractNum w:abstractNumId="15" w15:restartNumberingAfterBreak="0">
     <w:nsid w:val="3E452EDE"/>
     <w:multiLevelType w:val="singleLevel"/>
     <w:tmpl w:val="3E452EDE"/>
@@ -5774,7 +6160,7 @@
       </w:rPr>
     </w:lvl>
   </w:abstractNum>
-  <w:abstractNum w:abstractNumId="15" w15:restartNumberingAfterBreak="0">
+  <w:abstractNum w:abstractNumId="16" w15:restartNumberingAfterBreak="0">
     <w:nsid w:val="3F432DD4"/>
     <w:multiLevelType w:val="multilevel"/>
     <w:tmpl w:val="3F432DD4"/>
@@ -5894,7 +6280,7 @@
       </w:pPr>
     </w:lvl>
   </w:abstractNum>
-  <w:abstractNum w:abstractNumId="16" w15:restartNumberingAfterBreak="0">
+  <w:abstractNum w:abstractNumId="17" w15:restartNumberingAfterBreak="0">
     <w:nsid w:val="3FE97F41"/>
     <w:multiLevelType w:val="multilevel"/>
     <w:tmpl w:val="3FE97F41"/>
@@ -6024,7 +6410,7 @@
       </w:rPr>
     </w:lvl>
   </w:abstractNum>
-  <w:abstractNum w:abstractNumId="17" w15:restartNumberingAfterBreak="0">
+  <w:abstractNum w:abstractNumId="18" w15:restartNumberingAfterBreak="0">
     <w:nsid w:val="406D49EE"/>
     <w:multiLevelType w:val="multilevel"/>
     <w:tmpl w:val="406D49EE"/>
@@ -6169,7 +6555,7 @@
       </w:rPr>
     </w:lvl>
   </w:abstractNum>
-  <w:abstractNum w:abstractNumId="18" w15:restartNumberingAfterBreak="0">
+  <w:abstractNum w:abstractNumId="19" w15:restartNumberingAfterBreak="0">
     <w:nsid w:val="40ED0AA7"/>
     <w:multiLevelType w:val="multilevel"/>
     <w:tmpl w:val="40ED0AA7"/>
@@ -6283,7 +6669,7 @@
       </w:rPr>
     </w:lvl>
   </w:abstractNum>
-  <w:abstractNum w:abstractNumId="19" w15:restartNumberingAfterBreak="0">
+  <w:abstractNum w:abstractNumId="20" w15:restartNumberingAfterBreak="0">
     <w:nsid w:val="45B29018"/>
     <w:multiLevelType w:val="singleLevel"/>
     <w:tmpl w:val="45B29018"/>
@@ -6295,7 +6681,7 @@
       <w:lvlJc w:val="left"/>
     </w:lvl>
   </w:abstractNum>
-  <w:abstractNum w:abstractNumId="20" w15:restartNumberingAfterBreak="0">
+  <w:abstractNum w:abstractNumId="21" w15:restartNumberingAfterBreak="0">
     <w:nsid w:val="47706642"/>
     <w:multiLevelType w:val="multilevel"/>
     <w:tmpl w:val="47706642"/>
@@ -6412,7 +6798,7 @@
       </w:pPr>
     </w:lvl>
   </w:abstractNum>
-  <w:abstractNum w:abstractNumId="21" w15:restartNumberingAfterBreak="0">
+  <w:abstractNum w:abstractNumId="22" w15:restartNumberingAfterBreak="0">
     <w:nsid w:val="49894061"/>
     <w:multiLevelType w:val="multilevel"/>
     <w:tmpl w:val="49894061"/>
@@ -6470,7 +6856,7 @@
       <w:lvlJc w:val="left"/>
     </w:lvl>
   </w:abstractNum>
-  <w:abstractNum w:abstractNumId="22" w15:restartNumberingAfterBreak="0">
+  <w:abstractNum w:abstractNumId="23" w15:restartNumberingAfterBreak="0">
     <w:nsid w:val="49AB717D"/>
     <w:multiLevelType w:val="singleLevel"/>
     <w:tmpl w:val="49AB717D"/>
@@ -6492,7 +6878,7 @@
       </w:rPr>
     </w:lvl>
   </w:abstractNum>
-  <w:abstractNum w:abstractNumId="23" w15:restartNumberingAfterBreak="0">
+  <w:abstractNum w:abstractNumId="24" w15:restartNumberingAfterBreak="0">
     <w:nsid w:val="4A2D69D0"/>
     <w:multiLevelType w:val="multilevel"/>
     <w:tmpl w:val="4A2D69D0"/>
@@ -6550,7 +6936,7 @@
       <w:lvlJc w:val="left"/>
     </w:lvl>
   </w:abstractNum>
-  <w:abstractNum w:abstractNumId="24" w15:restartNumberingAfterBreak="0">
+  <w:abstractNum w:abstractNumId="25" w15:restartNumberingAfterBreak="0">
     <w:nsid w:val="4A8E132F"/>
     <w:multiLevelType w:val="singleLevel"/>
     <w:tmpl w:val="4A8E132F"/>
@@ -6565,7 +6951,7 @@
       </w:pPr>
     </w:lvl>
   </w:abstractNum>
-  <w:abstractNum w:abstractNumId="25" w15:restartNumberingAfterBreak="0">
+  <w:abstractNum w:abstractNumId="26" w15:restartNumberingAfterBreak="0">
     <w:nsid w:val="548D746D"/>
     <w:multiLevelType w:val="singleLevel"/>
     <w:tmpl w:val="548D746D"/>
@@ -6588,7 +6974,7 @@
       </w:rPr>
     </w:lvl>
   </w:abstractNum>
-  <w:abstractNum w:abstractNumId="26" w15:restartNumberingAfterBreak="0">
+  <w:abstractNum w:abstractNumId="27" w15:restartNumberingAfterBreak="0">
     <w:nsid w:val="550F630E"/>
     <w:multiLevelType w:val="multilevel"/>
     <w:tmpl w:val="550F630E"/>
@@ -6675,7 +7061,7 @@
       </w:pPr>
     </w:lvl>
   </w:abstractNum>
-  <w:abstractNum w:abstractNumId="27" w15:restartNumberingAfterBreak="0">
+  <w:abstractNum w:abstractNumId="28" w15:restartNumberingAfterBreak="0">
     <w:nsid w:val="582F4130"/>
     <w:multiLevelType w:val="singleLevel"/>
     <w:tmpl w:val="582F4130"/>
@@ -6699,7 +7085,7 @@
       </w:rPr>
     </w:lvl>
   </w:abstractNum>
-  <w:abstractNum w:abstractNumId="28" w15:restartNumberingAfterBreak="0">
+  <w:abstractNum w:abstractNumId="29" w15:restartNumberingAfterBreak="0">
     <w:nsid w:val="598930F8"/>
     <w:multiLevelType w:val="multilevel"/>
     <w:tmpl w:val="598930F8"/>
@@ -6843,7 +7229,7 @@
       </w:rPr>
     </w:lvl>
   </w:abstractNum>
-  <w:abstractNum w:abstractNumId="29" w15:restartNumberingAfterBreak="0">
+  <w:abstractNum w:abstractNumId="30" w15:restartNumberingAfterBreak="0">
     <w:nsid w:val="60032574"/>
     <w:multiLevelType w:val="multilevel"/>
     <w:tmpl w:val="60032574"/>
@@ -6901,7 +7287,7 @@
       <w:lvlJc w:val="left"/>
     </w:lvl>
   </w:abstractNum>
-  <w:abstractNum w:abstractNumId="30" w15:restartNumberingAfterBreak="0">
+  <w:abstractNum w:abstractNumId="31" w15:restartNumberingAfterBreak="0">
     <w:nsid w:val="63075CD5"/>
     <w:multiLevelType w:val="singleLevel"/>
     <w:tmpl w:val="63075CD5"/>
@@ -6925,7 +7311,7 @@
       </w:rPr>
     </w:lvl>
   </w:abstractNum>
-  <w:abstractNum w:abstractNumId="31" w15:restartNumberingAfterBreak="0">
+  <w:abstractNum w:abstractNumId="32" w15:restartNumberingAfterBreak="0">
     <w:nsid w:val="63BF5988"/>
     <w:multiLevelType w:val="singleLevel"/>
     <w:tmpl w:val="63BF5988"/>
@@ -6946,7 +7332,7 @@
       </w:rPr>
     </w:lvl>
   </w:abstractNum>
-  <w:abstractNum w:abstractNumId="32" w15:restartNumberingAfterBreak="0">
+  <w:abstractNum w:abstractNumId="33" w15:restartNumberingAfterBreak="0">
     <w:nsid w:val="63D93A65"/>
     <w:multiLevelType w:val="hybridMultilevel"/>
     <w:tmpl w:val="D48CAD6C"/>
@@ -7058,7 +7444,7 @@
       </w:rPr>
     </w:lvl>
   </w:abstractNum>
-  <w:abstractNum w:abstractNumId="33" w15:restartNumberingAfterBreak="0">
+  <w:abstractNum w:abstractNumId="34" w15:restartNumberingAfterBreak="0">
     <w:nsid w:val="647F3A97"/>
     <w:multiLevelType w:val="multilevel"/>
     <w:tmpl w:val="647F3A97"/>
@@ -7179,7 +7565,7 @@
       </w:pPr>
     </w:lvl>
   </w:abstractNum>
-  <w:abstractNum w:abstractNumId="34" w15:restartNumberingAfterBreak="0">
+  <w:abstractNum w:abstractNumId="35" w15:restartNumberingAfterBreak="0">
     <w:nsid w:val="67A871CA"/>
     <w:multiLevelType w:val="multilevel"/>
     <w:tmpl w:val="67A871CA"/>
@@ -7298,7 +7684,7 @@
       </w:pPr>
     </w:lvl>
   </w:abstractNum>
-  <w:abstractNum w:abstractNumId="35" w15:restartNumberingAfterBreak="0">
+  <w:abstractNum w:abstractNumId="36" w15:restartNumberingAfterBreak="0">
     <w:nsid w:val="67DE6F90"/>
     <w:multiLevelType w:val="singleLevel"/>
     <w:tmpl w:val="67DE6F90"/>
@@ -7322,7 +7708,7 @@
       </w:rPr>
     </w:lvl>
   </w:abstractNum>
-  <w:abstractNum w:abstractNumId="36" w15:restartNumberingAfterBreak="0">
+  <w:abstractNum w:abstractNumId="37" w15:restartNumberingAfterBreak="0">
     <w:nsid w:val="69047C86"/>
     <w:multiLevelType w:val="multilevel"/>
     <w:tmpl w:val="69047C86"/>
@@ -7436,7 +7822,7 @@
       </w:rPr>
     </w:lvl>
   </w:abstractNum>
-  <w:abstractNum w:abstractNumId="37" w15:restartNumberingAfterBreak="0">
+  <w:abstractNum w:abstractNumId="38" w15:restartNumberingAfterBreak="0">
     <w:nsid w:val="6AA3EA1F"/>
     <w:multiLevelType w:val="singleLevel"/>
     <w:tmpl w:val="6AA3EA1F"/>
@@ -7452,7 +7838,7 @@
       </w:rPr>
     </w:lvl>
   </w:abstractNum>
-  <w:abstractNum w:abstractNumId="38" w15:restartNumberingAfterBreak="0">
+  <w:abstractNum w:abstractNumId="39" w15:restartNumberingAfterBreak="0">
     <w:nsid w:val="6B8A6A5C"/>
     <w:multiLevelType w:val="multilevel"/>
     <w:tmpl w:val="6B8A6A5C"/>
@@ -7514,7 +7900,7 @@
       <w:lvlJc w:val="left"/>
     </w:lvl>
   </w:abstractNum>
-  <w:abstractNum w:abstractNumId="39" w15:restartNumberingAfterBreak="0">
+  <w:abstractNum w:abstractNumId="40" w15:restartNumberingAfterBreak="0">
     <w:nsid w:val="6D4B238B"/>
     <w:multiLevelType w:val="singleLevel"/>
     <w:tmpl w:val="6D4B238B"/>
@@ -7538,7 +7924,7 @@
       </w:rPr>
     </w:lvl>
   </w:abstractNum>
-  <w:abstractNum w:abstractNumId="40" w15:restartNumberingAfterBreak="0">
+  <w:abstractNum w:abstractNumId="41" w15:restartNumberingAfterBreak="0">
     <w:nsid w:val="6EB61A46"/>
     <w:multiLevelType w:val="multilevel"/>
     <w:tmpl w:val="6EB61A46"/>
@@ -7679,7 +8065,7 @@
       </w:rPr>
     </w:lvl>
   </w:abstractNum>
-  <w:abstractNum w:abstractNumId="41" w15:restartNumberingAfterBreak="0">
+  <w:abstractNum w:abstractNumId="42" w15:restartNumberingAfterBreak="0">
     <w:nsid w:val="70A70B99"/>
     <w:multiLevelType w:val="singleLevel"/>
     <w:tmpl w:val="70A70B99"/>
@@ -7702,7 +8088,7 @@
       </w:rPr>
     </w:lvl>
   </w:abstractNum>
-  <w:abstractNum w:abstractNumId="42" w15:restartNumberingAfterBreak="0">
+  <w:abstractNum w:abstractNumId="43" w15:restartNumberingAfterBreak="0">
     <w:nsid w:val="70BC217F"/>
     <w:multiLevelType w:val="multilevel"/>
     <w:tmpl w:val="70BC217F"/>
@@ -7763,7 +8149,7 @@
       <w:lvlJc w:val="left"/>
     </w:lvl>
   </w:abstractNum>
-  <w:abstractNum w:abstractNumId="43" w15:restartNumberingAfterBreak="0">
+  <w:abstractNum w:abstractNumId="44" w15:restartNumberingAfterBreak="0">
     <w:nsid w:val="71547D23"/>
     <w:multiLevelType w:val="multilevel"/>
     <w:tmpl w:val="71547D23"/>
@@ -7904,7 +8290,7 @@
       </w:rPr>
     </w:lvl>
   </w:abstractNum>
-  <w:abstractNum w:abstractNumId="44" w15:restartNumberingAfterBreak="0">
+  <w:abstractNum w:abstractNumId="45" w15:restartNumberingAfterBreak="0">
     <w:nsid w:val="72366073"/>
     <w:multiLevelType w:val="hybridMultilevel"/>
     <w:tmpl w:val="E2464210"/>
@@ -7990,7 +8376,7 @@
       </w:pPr>
     </w:lvl>
   </w:abstractNum>
-  <w:abstractNum w:abstractNumId="45" w15:restartNumberingAfterBreak="0">
+  <w:abstractNum w:abstractNumId="46" w15:restartNumberingAfterBreak="0">
     <w:nsid w:val="7ADE5910"/>
     <w:multiLevelType w:val="multilevel"/>
     <w:tmpl w:val="7ADE5910"/>
@@ -8111,7 +8497,7 @@
       </w:pPr>
     </w:lvl>
   </w:abstractNum>
-  <w:abstractNum w:abstractNumId="46" w15:restartNumberingAfterBreak="0">
+  <w:abstractNum w:abstractNumId="47" w15:restartNumberingAfterBreak="0">
     <w:nsid w:val="7F9F55DF"/>
     <w:multiLevelType w:val="multilevel"/>
     <w:tmpl w:val="7F9F55DF"/>
@@ -8172,7 +8558,7 @@
       <w:lvlJc w:val="left"/>
     </w:lvl>
   </w:abstractNum>
-  <w:abstractNum w:abstractNumId="47" w15:restartNumberingAfterBreak="0">
+  <w:abstractNum w:abstractNumId="48" w15:restartNumberingAfterBreak="0">
     <w:nsid w:val="7FE714AF"/>
     <w:multiLevelType w:val="multilevel"/>
     <w:tmpl w:val="7FE714AF"/>
@@ -8296,34 +8682,34 @@
     <w:abstractNumId w:val="6"/>
   </w:num>
   <w:num w:numId="2">
-    <w:abstractNumId w:val="21"/>
+    <w:abstractNumId w:val="22"/>
   </w:num>
   <w:num w:numId="3">
-    <w:abstractNumId w:val="17"/>
+    <w:abstractNumId w:val="18"/>
   </w:num>
   <w:num w:numId="4">
     <w:abstractNumId w:val="9"/>
   </w:num>
   <w:num w:numId="5">
+    <w:abstractNumId w:val="42"/>
+  </w:num>
+  <w:num w:numId="6">
+    <w:abstractNumId w:val="37"/>
+  </w:num>
+  <w:num w:numId="7">
+    <w:abstractNumId w:val="19"/>
+  </w:num>
+  <w:num w:numId="8">
     <w:abstractNumId w:val="41"/>
   </w:num>
-  <w:num w:numId="6">
-    <w:abstractNumId w:val="36"/>
-  </w:num>
-  <w:num w:numId="7">
-    <w:abstractNumId w:val="18"/>
-  </w:num>
-  <w:num w:numId="8">
-    <w:abstractNumId w:val="40"/>
-  </w:num>
   <w:num w:numId="9">
-    <w:abstractNumId w:val="28"/>
+    <w:abstractNumId w:val="29"/>
   </w:num>
   <w:num w:numId="10">
-    <w:abstractNumId w:val="34"/>
+    <w:abstractNumId w:val="35"/>
   </w:num>
   <w:num w:numId="11">
-    <w:abstractNumId w:val="43"/>
+    <w:abstractNumId w:val="44"/>
   </w:num>
   <w:num w:numId="12">
     <w:abstractNumId w:val="12"/>
@@ -8332,40 +8718,40 @@
     <w:abstractNumId w:val="10"/>
   </w:num>
   <w:num w:numId="14">
-    <w:abstractNumId w:val="47"/>
+    <w:abstractNumId w:val="48"/>
   </w:num>
   <w:num w:numId="15">
-    <w:abstractNumId w:val="31"/>
+    <w:abstractNumId w:val="32"/>
   </w:num>
   <w:num w:numId="16">
-    <w:abstractNumId w:val="25"/>
+    <w:abstractNumId w:val="26"/>
   </w:num>
   <w:num w:numId="17">
-    <w:abstractNumId w:val="27"/>
+    <w:abstractNumId w:val="28"/>
   </w:num>
   <w:num w:numId="18">
-    <w:abstractNumId w:val="14"/>
+    <w:abstractNumId w:val="15"/>
   </w:num>
   <w:num w:numId="19">
-    <w:abstractNumId w:val="35"/>
+    <w:abstractNumId w:val="36"/>
   </w:num>
   <w:num w:numId="20">
     <w:abstractNumId w:val="7"/>
   </w:num>
   <w:num w:numId="21">
-    <w:abstractNumId w:val="30"/>
+    <w:abstractNumId w:val="31"/>
   </w:num>
   <w:num w:numId="22">
-    <w:abstractNumId w:val="26"/>
+    <w:abstractNumId w:val="27"/>
   </w:num>
   <w:num w:numId="23">
-    <w:abstractNumId w:val="39"/>
+    <w:abstractNumId w:val="40"/>
   </w:num>
   <w:num w:numId="24">
-    <w:abstractNumId w:val="22"/>
+    <w:abstractNumId w:val="23"/>
   </w:num>
   <w:num w:numId="25">
-    <w:abstractNumId w:val="20"/>
+    <w:abstractNumId w:val="21"/>
   </w:num>
   <w:num w:numId="26">
     <w:abstractNumId w:val="13"/>
@@ -8374,22 +8760,22 @@
     <w:abstractNumId w:val="5"/>
   </w:num>
   <w:num w:numId="28">
-    <w:abstractNumId w:val="33"/>
+    <w:abstractNumId w:val="34"/>
   </w:num>
   <w:num w:numId="29">
+    <w:abstractNumId w:val="17"/>
+  </w:num>
+  <w:num w:numId="30">
     <w:abstractNumId w:val="16"/>
   </w:num>
-  <w:num w:numId="30">
-    <w:abstractNumId w:val="15"/>
-  </w:num>
   <w:num w:numId="31">
-    <w:abstractNumId w:val="45"/>
+    <w:abstractNumId w:val="46"/>
   </w:num>
   <w:num w:numId="32">
-    <w:abstractNumId w:val="42"/>
+    <w:abstractNumId w:val="43"/>
   </w:num>
   <w:num w:numId="33">
-    <w:abstractNumId w:val="38"/>
+    <w:abstractNumId w:val="39"/>
   </w:num>
   <w:num w:numId="34">
     <w:abstractNumId w:val="8"/>
@@ -8401,22 +8787,22 @@
     <w:abstractNumId w:val="2"/>
   </w:num>
   <w:num w:numId="37">
-    <w:abstractNumId w:val="29"/>
+    <w:abstractNumId w:val="30"/>
   </w:num>
   <w:num w:numId="38">
-    <w:abstractNumId w:val="46"/>
+    <w:abstractNumId w:val="47"/>
   </w:num>
   <w:num w:numId="39">
-    <w:abstractNumId w:val="23"/>
+    <w:abstractNumId w:val="24"/>
   </w:num>
   <w:num w:numId="40">
-    <w:abstractNumId w:val="19"/>
+    <w:abstractNumId w:val="20"/>
   </w:num>
   <w:num w:numId="41">
-    <w:abstractNumId w:val="24"/>
+    <w:abstractNumId w:val="25"/>
   </w:num>
   <w:num w:numId="42">
-    <w:abstractNumId w:val="37"/>
+    <w:abstractNumId w:val="38"/>
   </w:num>
   <w:num w:numId="43">
     <w:abstractNumId w:val="0"/>
@@ -8425,7 +8811,7 @@
     <w:abstractNumId w:val="1"/>
   </w:num>
   <w:num w:numId="45">
-    <w:abstractNumId w:val="44"/>
+    <w:abstractNumId w:val="45"/>
   </w:num>
   <w:num w:numId="46">
     <w:abstractNumId w:val="11"/>
@@ -8434,7 +8820,10 @@
     <w:abstractNumId w:val="4"/>
   </w:num>
   <w:num w:numId="48">
-    <w:abstractNumId w:val="32"/>
+    <w:abstractNumId w:val="33"/>
+  </w:num>
+  <w:num w:numId="49">
+    <w:abstractNumId w:val="14"/>
   </w:num>
 </w:numbering>
 </file>
@@ -20749,34 +21138,6 @@
 </file>
 
 <file path=customXml/item2.xml><?xml version="1.0" encoding="utf-8"?>
-<b:Sources xmlns:b="http://schemas.openxmlformats.org/officeDocument/2006/bibliography" xmlns="http://schemas.openxmlformats.org/officeDocument/2006/bibliography" SelectedStyle="\APASixthEditionOfficeOnline.xsl" StyleName="APA" Version="6"/>
-</file>
-
-<file path=customXml/item3.xml><?xml version="1.0" encoding="utf-8"?>
-<s:customData xmlns="http://www.wps.cn/officeDocument/2013/wpsCustomData" xmlns:s="http://www.wps.cn/officeDocument/2013/wpsCustomData">
-  <customSectProps>
-    <customSectPr/>
-    <customSectPr/>
-  </customSectProps>
-</s:customData>
-</file>
-
-<file path=customXml/item4.xml><?xml version="1.0" encoding="utf-8"?>
-<p:properties xmlns:p="http://schemas.microsoft.com/office/2006/metadata/properties" xmlns:xsi="http://www.w3.org/2001/XMLSchema-instance" xmlns:pc="http://schemas.microsoft.com/office/infopath/2007/PartnerControls">
-  <documentManagement/>
-</p:properties>
-</file>
-
-<file path=customXml/item5.xml><?xml version="1.0" encoding="utf-8"?>
-<?mso-contentType ?>
-<FormTemplates xmlns="http://schemas.microsoft.com/sharepoint/v3/contenttype/forms">
-  <Display>DocumentLibraryForm</Display>
-  <Edit>DocumentLibraryForm</Edit>
-  <New>DocumentLibraryForm</New>
-</FormTemplates>
-</file>
-
-<file path=customXml/item6.xml><?xml version="1.0" encoding="utf-8"?>
 <ct:contentTypeSchema xmlns:ct="http://schemas.microsoft.com/office/2006/metadata/contentType" xmlns:ma="http://schemas.microsoft.com/office/2006/metadata/properties/metaAttributes" ct:_="" ma:_="" ma:contentTypeName="Document" ma:contentTypeID="0x01010019EC04DBEC1C5C4284CAC2DC67CA8E18" ma:contentTypeVersion="5" ma:contentTypeDescription="Create a new document." ma:contentTypeScope="" ma:versionID="794fd4a8c33c29a791028d57ae4f654e">
   <xsd:schema xmlns:xsd="http://www.w3.org/2001/XMLSchema" xmlns:xs="http://www.w3.org/2001/XMLSchema" xmlns:p="http://schemas.microsoft.com/office/2006/metadata/properties" xmlns:ns2="4dfd4dab-c873-4f1b-b47e-ef4d91c3d3cd" targetNamespace="http://schemas.microsoft.com/office/2006/metadata/properties" ma:root="true" ma:fieldsID="a2f56b374872c49bb03705a41a207740" ns2:_="">
     <xsd:import namespace="4dfd4dab-c873-4f1b-b47e-ef4d91c3d3cd"/>
@@ -20928,6 +21289,34 @@
 </ct:contentTypeSchema>
 </file>
 
+<file path=customXml/item3.xml><?xml version="1.0" encoding="utf-8"?>
+<?mso-contentType ?>
+<FormTemplates xmlns="http://schemas.microsoft.com/sharepoint/v3/contenttype/forms">
+  <Display>DocumentLibraryForm</Display>
+  <Edit>DocumentLibraryForm</Edit>
+  <New>DocumentLibraryForm</New>
+</FormTemplates>
+</file>
+
+<file path=customXml/item4.xml><?xml version="1.0" encoding="utf-8"?>
+<p:properties xmlns:p="http://schemas.microsoft.com/office/2006/metadata/properties" xmlns:xsi="http://www.w3.org/2001/XMLSchema-instance" xmlns:pc="http://schemas.microsoft.com/office/infopath/2007/PartnerControls">
+  <documentManagement/>
+</p:properties>
+</file>
+
+<file path=customXml/item5.xml><?xml version="1.0" encoding="utf-8"?>
+<s:customData xmlns="http://www.wps.cn/officeDocument/2013/wpsCustomData" xmlns:s="http://www.wps.cn/officeDocument/2013/wpsCustomData">
+  <customSectProps>
+    <customSectPr/>
+    <customSectPr/>
+  </customSectProps>
+</s:customData>
+</file>
+
+<file path=customXml/item6.xml><?xml version="1.0" encoding="utf-8"?>
+<b:Sources xmlns:b="http://schemas.openxmlformats.org/officeDocument/2006/bibliography" xmlns="http://schemas.openxmlformats.org/officeDocument/2006/bibliography" SelectedStyle="\APASixthEditionOfficeOnline.xsl" StyleName="APA" Version="6"/>
+</file>
+
 <file path=customXml/itemProps1.xml><?xml version="1.0" encoding="utf-8"?>
 <ds:datastoreItem xmlns:ds="http://schemas.openxmlformats.org/officeDocument/2006/customXml" ds:itemID="{55AF091B-3C7A-41E3-B477-F2FDAA23CFDA}">
   <ds:schemaRefs>
@@ -20937,39 +21326,6 @@
 </file>
 
 <file path=customXml/itemProps2.xml><?xml version="1.0" encoding="utf-8"?>
-<ds:datastoreItem xmlns:ds="http://schemas.openxmlformats.org/officeDocument/2006/customXml" ds:itemID="{368161E2-5229-415B-B01E-2BA83B745568}">
-  <ds:schemaRefs>
-    <ds:schemaRef ds:uri="http://schemas.openxmlformats.org/officeDocument/2006/bibliography"/>
-  </ds:schemaRefs>
-</ds:datastoreItem>
-</file>
-
-<file path=customXml/itemProps3.xml><?xml version="1.0" encoding="utf-8"?>
-<ds:datastoreItem xmlns:ds="http://schemas.openxmlformats.org/officeDocument/2006/customXml" ds:itemID="{B1977F7D-205B-4081-913C-38D41E755F92}">
-  <ds:schemaRefs>
-    <ds:schemaRef ds:uri="http://www.wps.cn/officeDocument/2013/wpsCustomData"/>
-  </ds:schemaRefs>
-</ds:datastoreItem>
-</file>
-
-<file path=customXml/itemProps4.xml><?xml version="1.0" encoding="utf-8"?>
-<ds:datastoreItem xmlns:ds="http://schemas.openxmlformats.org/officeDocument/2006/customXml" ds:itemID="{46109AD3-32AC-4455-8665-BA99CDBAE559}">
-  <ds:schemaRefs>
-    <ds:schemaRef ds:uri="http://schemas.microsoft.com/office/2006/metadata/properties"/>
-    <ds:schemaRef ds:uri="http://schemas.microsoft.com/office/infopath/2007/PartnerControls"/>
-  </ds:schemaRefs>
-</ds:datastoreItem>
-</file>
-
-<file path=customXml/itemProps5.xml><?xml version="1.0" encoding="utf-8"?>
-<ds:datastoreItem xmlns:ds="http://schemas.openxmlformats.org/officeDocument/2006/customXml" ds:itemID="{A4CEB0EA-849D-4FA4-AEA7-8A3E5069C8EF}">
-  <ds:schemaRefs>
-    <ds:schemaRef ds:uri="http://schemas.microsoft.com/sharepoint/v3/contenttype/forms"/>
-  </ds:schemaRefs>
-</ds:datastoreItem>
-</file>
-
-<file path=customXml/itemProps6.xml><?xml version="1.0" encoding="utf-8"?>
 <ds:datastoreItem xmlns:ds="http://schemas.openxmlformats.org/officeDocument/2006/customXml" ds:itemID="{D4708973-1863-4FDE-A98E-97B03D02A0D8}">
   <ds:schemaRefs>
     <ds:schemaRef ds:uri="http://schemas.microsoft.com/office/2006/metadata/contentType"/>
@@ -20985,4 +21341,37 @@
     <ds:schemaRef ds:uri="http://schemas.microsoft.com/internal/obd"/>
   </ds:schemaRefs>
 </ds:datastoreItem>
+</file>
+
+<file path=customXml/itemProps3.xml><?xml version="1.0" encoding="utf-8"?>
+<ds:datastoreItem xmlns:ds="http://schemas.openxmlformats.org/officeDocument/2006/customXml" ds:itemID="{A4CEB0EA-849D-4FA4-AEA7-8A3E5069C8EF}">
+  <ds:schemaRefs>
+    <ds:schemaRef ds:uri="http://schemas.microsoft.com/sharepoint/v3/contenttype/forms"/>
+  </ds:schemaRefs>
+</ds:datastoreItem>
+</file>
+
+<file path=customXml/itemProps4.xml><?xml version="1.0" encoding="utf-8"?>
+<ds:datastoreItem xmlns:ds="http://schemas.openxmlformats.org/officeDocument/2006/customXml" ds:itemID="{46109AD3-32AC-4455-8665-BA99CDBAE559}">
+  <ds:schemaRefs>
+    <ds:schemaRef ds:uri="http://schemas.microsoft.com/office/2006/metadata/properties"/>
+    <ds:schemaRef ds:uri="http://schemas.microsoft.com/office/infopath/2007/PartnerControls"/>
+  </ds:schemaRefs>
+</ds:datastoreItem>
+</file>
+
+<file path=customXml/itemProps5.xml><?xml version="1.0" encoding="utf-8"?>
+<ds:datastoreItem xmlns:ds="http://schemas.openxmlformats.org/officeDocument/2006/customXml" ds:itemID="{B1977F7D-205B-4081-913C-38D41E755F92}">
+  <ds:schemaRefs>
+    <ds:schemaRef ds:uri="http://www.wps.cn/officeDocument/2013/wpsCustomData"/>
+  </ds:schemaRefs>
+</ds:datastoreItem>
+</file>
+
+<file path=customXml/itemProps6.xml><?xml version="1.0" encoding="utf-8"?>
+<ds:datastoreItem xmlns:ds="http://schemas.openxmlformats.org/officeDocument/2006/customXml" ds:itemID="{368161E2-5229-415B-B01E-2BA83B745568}">
+  <ds:schemaRefs>
+    <ds:schemaRef ds:uri="http://schemas.openxmlformats.org/officeDocument/2006/bibliography"/>
+  </ds:schemaRefs>
+</ds:datastoreItem>
 </file>
</xml_diff>